<commit_message>
working code without arrival calcs
</commit_message>
<xml_diff>
--- a/HW Inst #7.docx
+++ b/HW Inst #7.docx
@@ -7,6 +7,27 @@
         <w:t># Firebase Assignment - Train Scheduler (Basic - Recommended)</w:t>
       </w:r>
     </w:p>
+    <w:p>
+      <w:r>
+        <w:t xml:space="preserve">9/30/2019, </w:t>
+      </w:r>
+      <w:proofErr w:type="gramStart"/>
+      <w:r>
+        <w:t>cant</w:t>
+      </w:r>
+      <w:proofErr w:type="gramEnd"/>
+      <w:r>
+        <w:t xml:space="preserve"> </w:t>
+      </w:r>
+      <w:proofErr w:type="spellStart"/>
+      <w:r>
+        <w:t>git</w:t>
+      </w:r>
+      <w:proofErr w:type="spellEnd"/>
+      <w:r>
+        <w:t xml:space="preserve"> push</w:t>
+      </w:r>
+    </w:p>
     <w:p/>
     <w:p>
       <w:r>
@@ -20,6 +41,11 @@
       </w:r>
     </w:p>
     <w:p>
+      <w:pPr>
+        <w:rPr>
+          <w:rStyle w:val="Hyperlink"/>
+        </w:rPr>
+      </w:pPr>
       <w:r>
         <w:t xml:space="preserve">Sharon’s Websites: </w:t>
       </w:r>
@@ -28,35 +54,280 @@
           <w:rPr>
             <w:rStyle w:val="Hyperlink"/>
           </w:rPr>
-          <w:t>https://momen</w:t>
+          <w:t>https://momentjs.com/</w:t>
+        </w:r>
+      </w:hyperlink>
+    </w:p>
+    <w:p>
+      <w:pPr>
+        <w:ind w:firstLine="720"/>
+        <w:rPr>
+          <w:rStyle w:val="Hyperlink"/>
+          <w:u w:val="none"/>
+        </w:rPr>
+      </w:pPr>
+      <w:proofErr w:type="gramStart"/>
+      <w:r>
+        <w:rPr>
+          <w:rStyle w:val="Hyperlink"/>
+          <w:u w:val="none"/>
+        </w:rPr>
+        <w:t>download</w:t>
+      </w:r>
+      <w:proofErr w:type="gramEnd"/>
+    </w:p>
+    <w:p>
+      <w:pPr>
+        <w:ind w:left="1440"/>
+        <w:rPr>
+          <w:bdr w:val="none" w:sz="0" w:space="0" w:color="auto" w:frame="1"/>
+        </w:rPr>
+      </w:pPr>
+      <w:proofErr w:type="spellStart"/>
+      <w:proofErr w:type="gramStart"/>
+      <w:r>
+        <w:rPr>
+          <w:bdr w:val="none" w:sz="0" w:space="0" w:color="auto" w:frame="1"/>
+        </w:rPr>
+        <w:t>x</w:t>
+      </w:r>
+      <w:r>
+        <w:rPr>
+          <w:bdr w:val="none" w:sz="0" w:space="0" w:color="auto" w:frame="1"/>
+        </w:rPr>
+        <w:t>npm</w:t>
+      </w:r>
+      <w:proofErr w:type="spellEnd"/>
+      <w:proofErr w:type="gramEnd"/>
+      <w:r>
+        <w:rPr>
+          <w:bdr w:val="none" w:sz="0" w:space="0" w:color="auto" w:frame="1"/>
+        </w:rPr>
+        <w:t xml:space="preserve"> install moment --save   # </w:t>
+      </w:r>
+      <w:proofErr w:type="spellStart"/>
+      <w:r>
+        <w:rPr>
+          <w:bdr w:val="none" w:sz="0" w:space="0" w:color="auto" w:frame="1"/>
+        </w:rPr>
+        <w:t>npm</w:t>
+      </w:r>
+      <w:proofErr w:type="spellEnd"/>
+    </w:p>
+    <w:p>
+      <w:pPr>
+        <w:ind w:left="1440"/>
+        <w:rPr>
+          <w:bdr w:val="none" w:sz="0" w:space="0" w:color="auto" w:frame="1"/>
+        </w:rPr>
+      </w:pPr>
+      <w:r>
+        <w:rPr>
+          <w:bdr w:val="none" w:sz="0" w:space="0" w:color="auto" w:frame="1"/>
+        </w:rPr>
+        <w:t>?</w:t>
+      </w:r>
+      <w:r>
+        <w:rPr>
+          <w:bdr w:val="none" w:sz="0" w:space="0" w:color="auto" w:frame="1"/>
+        </w:rPr>
+        <w:t>yarn add moment             # Yarn</w:t>
+      </w:r>
+    </w:p>
+    <w:p>
+      <w:pPr>
+        <w:ind w:left="1440"/>
+        <w:rPr>
+          <w:bdr w:val="none" w:sz="0" w:space="0" w:color="auto" w:frame="1"/>
+        </w:rPr>
+      </w:pPr>
+      <w:proofErr w:type="gramStart"/>
+      <w:r>
+        <w:rPr>
+          <w:bdr w:val="none" w:sz="0" w:space="0" w:color="auto" w:frame="1"/>
+        </w:rPr>
+        <w:t>?</w:t>
+      </w:r>
+      <w:r>
+        <w:rPr>
+          <w:bdr w:val="none" w:sz="0" w:space="0" w:color="auto" w:frame="1"/>
+        </w:rPr>
+        <w:t>Install</w:t>
+      </w:r>
+      <w:proofErr w:type="gramEnd"/>
+      <w:r>
+        <w:rPr>
+          <w:bdr w:val="none" w:sz="0" w:space="0" w:color="auto" w:frame="1"/>
+        </w:rPr>
+        <w:t xml:space="preserve">-Package Moment.js   # </w:t>
+      </w:r>
+      <w:proofErr w:type="spellStart"/>
+      <w:r>
+        <w:rPr>
+          <w:bdr w:val="none" w:sz="0" w:space="0" w:color="auto" w:frame="1"/>
+        </w:rPr>
+        <w:t>NuGet</w:t>
+      </w:r>
+      <w:proofErr w:type="spellEnd"/>
+    </w:p>
+    <w:p>
+      <w:pPr>
+        <w:ind w:left="1440"/>
+        <w:rPr>
+          <w:bdr w:val="none" w:sz="0" w:space="0" w:color="auto" w:frame="1"/>
+        </w:rPr>
+      </w:pPr>
+      <w:r>
+        <w:rPr>
+          <w:bdr w:val="none" w:sz="0" w:space="0" w:color="auto" w:frame="1"/>
+        </w:rPr>
+        <w:t>?</w:t>
+      </w:r>
+      <w:proofErr w:type="spellStart"/>
+      <w:r>
+        <w:rPr>
+          <w:bdr w:val="none" w:sz="0" w:space="0" w:color="auto" w:frame="1"/>
+        </w:rPr>
+        <w:t>spm</w:t>
+      </w:r>
+      <w:proofErr w:type="spellEnd"/>
+      <w:r>
+        <w:rPr>
+          <w:bdr w:val="none" w:sz="0" w:space="0" w:color="auto" w:frame="1"/>
+        </w:rPr>
+        <w:t xml:space="preserve"> install moment --save   # </w:t>
+      </w:r>
+      <w:proofErr w:type="spellStart"/>
+      <w:r>
+        <w:rPr>
+          <w:bdr w:val="none" w:sz="0" w:space="0" w:color="auto" w:frame="1"/>
+        </w:rPr>
+        <w:t>spm</w:t>
+      </w:r>
+      <w:proofErr w:type="spellEnd"/>
+    </w:p>
+    <w:p>
+      <w:pPr>
+        <w:ind w:left="1440"/>
+        <w:rPr>
+          <w:bdr w:val="none" w:sz="0" w:space="0" w:color="auto" w:frame="1"/>
+        </w:rPr>
+      </w:pPr>
+      <w:r>
+        <w:rPr>
+          <w:bdr w:val="none" w:sz="0" w:space="0" w:color="auto" w:frame="1"/>
+        </w:rPr>
+        <w:t>?</w:t>
+      </w:r>
+      <w:r>
+        <w:rPr>
+          <w:bdr w:val="none" w:sz="0" w:space="0" w:color="auto" w:frame="1"/>
+        </w:rPr>
+        <w:t xml:space="preserve">meteor add </w:t>
+      </w:r>
+      <w:proofErr w:type="spellStart"/>
+      <w:r>
+        <w:rPr>
+          <w:bdr w:val="none" w:sz="0" w:space="0" w:color="auto" w:frame="1"/>
+        </w:rPr>
+        <w:t>momentjs</w:t>
+      </w:r>
+      <w:proofErr w:type="gramStart"/>
+      <w:r>
+        <w:rPr>
+          <w:bdr w:val="none" w:sz="0" w:space="0" w:color="auto" w:frame="1"/>
+        </w:rPr>
+        <w:t>:moment</w:t>
+      </w:r>
+      <w:proofErr w:type="spellEnd"/>
+      <w:proofErr w:type="gramEnd"/>
+      <w:r>
+        <w:rPr>
+          <w:bdr w:val="none" w:sz="0" w:space="0" w:color="auto" w:frame="1"/>
+        </w:rPr>
+        <w:t xml:space="preserve">  # meteor</w:t>
+      </w:r>
+    </w:p>
+    <w:p>
+      <w:pPr>
+        <w:ind w:left="1440"/>
+        <w:rPr>
+          <w:bdr w:val="none" w:sz="0" w:space="0" w:color="auto" w:frame="1"/>
+        </w:rPr>
+      </w:pPr>
+      <w:r>
+        <w:rPr>
+          <w:bdr w:val="none" w:sz="0" w:space="0" w:color="auto" w:frame="1"/>
+        </w:rPr>
+        <w:t>?</w:t>
+      </w:r>
+      <w:r>
+        <w:rPr>
+          <w:bdr w:val="none" w:sz="0" w:space="0" w:color="auto" w:frame="1"/>
+        </w:rPr>
+        <w:t>bower install moment --save # bower (deprecated)</w:t>
+      </w:r>
+    </w:p>
+    <w:p>
+      <w:r>
+        <w:rPr>
+          <w:bdr w:val="none" w:sz="0" w:space="0" w:color="auto" w:frame="1"/>
+        </w:rPr>
+        <w:tab/>
+      </w:r>
+      <w:hyperlink r:id="rId5" w:history="1">
+        <w:r>
+          <w:rPr>
+            <w:rStyle w:val="Hyperlink"/>
+          </w:rPr>
+          <w:t>https://github.com</w:t>
         </w:r>
         <w:r>
           <w:rPr>
             <w:rStyle w:val="Hyperlink"/>
           </w:rPr>
-          <w:t>t</w:t>
+          <w:t>/</w:t>
         </w:r>
         <w:r>
           <w:rPr>
             <w:rStyle w:val="Hyperlink"/>
           </w:rPr>
-          <w:t>j</w:t>
+          <w:t>Adanc</w:t>
         </w:r>
         <w:r>
           <w:rPr>
             <w:rStyle w:val="Hyperlink"/>
           </w:rPr>
-          <w:t>s</w:t>
+          <w:t>o</w:t>
         </w:r>
         <w:r>
           <w:rPr>
             <w:rStyle w:val="Hyperlink"/>
           </w:rPr>
-          <w:t>.com/</w:t>
+          <w:t>d</w:t>
+        </w:r>
+        <w:r>
+          <w:rPr>
+            <w:rStyle w:val="Hyperlink"/>
+          </w:rPr>
+          <w:t>e/train-scheduler/blob/</w:t>
+        </w:r>
+        <w:r>
+          <w:rPr>
+            <w:rStyle w:val="Hyperlink"/>
+          </w:rPr>
+          <w:t>m</w:t>
+        </w:r>
+        <w:r>
+          <w:rPr>
+            <w:rStyle w:val="Hyperlink"/>
+          </w:rPr>
+          <w:t>aster/js/main.js</w:t>
         </w:r>
       </w:hyperlink>
     </w:p>
     <w:p/>
+    <w:p/>
     <w:p>
       <w:r>
         <w:t xml:space="preserve">In this assignment, </w:t>
@@ -112,6 +383,7 @@
     <w:p/>
     <w:p>
       <w:r>
+        <w:lastRenderedPageBreak/>
         <w:t>### Commits</w:t>
       </w:r>
       <w:r>
@@ -220,6 +492,7 @@
     </w:p>
     <w:p>
       <w:r>
+        <w:lastRenderedPageBreak/>
         <w:t xml:space="preserve">    </w:t>
       </w:r>
     </w:p>
@@ -366,7 +639,6 @@
     </w:p>
     <w:p>
       <w:r>
-        <w:lastRenderedPageBreak/>
         <w:tab/>
       </w:r>
       <w:r>
@@ -375,91 +647,802 @@
       <w:r>
         <w:tab/>
       </w:r>
+    </w:p>
+    <w:p>
+      <w:r>
+        <w:t xml:space="preserve">  </w:t>
+      </w:r>
+    </w:p>
+    <w:p>
+      <w:r>
+        <w:t xml:space="preserve">  * Code this app to calculate when the next train will arrive; this should be relative to the current time.</w:t>
+      </w:r>
+    </w:p>
+    <w:p>
+      <w:pPr>
+        <w:shd w:val="clear" w:color="auto" w:fill="1E1E1E"/>
+        <w:spacing w:after="0" w:line="285" w:lineRule="atLeast"/>
+        <w:rPr>
+          <w:rFonts w:ascii="Consolas" w:eastAsia="Times New Roman" w:hAnsi="Consolas" w:cs="Times New Roman"/>
+          <w:color w:val="D4D4D4"/>
+          <w:sz w:val="21"/>
+          <w:szCs w:val="21"/>
+        </w:rPr>
+      </w:pPr>
+      <w:r>
+        <w:rPr>
+          <w:rFonts w:ascii="Consolas" w:eastAsia="Times New Roman" w:hAnsi="Consolas" w:cs="Times New Roman"/>
+          <w:color w:val="6A9955"/>
+          <w:sz w:val="21"/>
+          <w:szCs w:val="21"/>
+        </w:rPr>
+        <w:t>// use first train time, frequency, current time to calc next arrival</w:t>
+      </w:r>
+    </w:p>
+    <w:p>
+      <w:pPr>
+        <w:shd w:val="clear" w:color="auto" w:fill="1E1E1E"/>
+        <w:spacing w:after="0" w:line="285" w:lineRule="atLeast"/>
+        <w:rPr>
+          <w:rFonts w:ascii="Consolas" w:eastAsia="Times New Roman" w:hAnsi="Consolas" w:cs="Times New Roman"/>
+          <w:color w:val="D4D4D4"/>
+          <w:sz w:val="21"/>
+          <w:szCs w:val="21"/>
+        </w:rPr>
+      </w:pPr>
+      <w:r>
+        <w:rPr>
+          <w:rFonts w:ascii="Consolas" w:eastAsia="Times New Roman" w:hAnsi="Consolas" w:cs="Times New Roman"/>
+          <w:color w:val="D4D4D4"/>
+          <w:sz w:val="21"/>
+          <w:szCs w:val="21"/>
+        </w:rPr>
+        <w:t>    </w:t>
+      </w:r>
+      <w:proofErr w:type="spellStart"/>
       <w:proofErr w:type="gramStart"/>
       <w:r>
-        <w:t>runtime</w:t>
-      </w:r>
+        <w:rPr>
+          <w:rFonts w:ascii="Consolas" w:eastAsia="Times New Roman" w:hAnsi="Consolas" w:cs="Times New Roman"/>
+          <w:color w:val="9CDCFE"/>
+          <w:sz w:val="21"/>
+          <w:szCs w:val="21"/>
+        </w:rPr>
+        <w:t>currentTime</w:t>
+      </w:r>
+      <w:proofErr w:type="spellEnd"/>
       <w:proofErr w:type="gramEnd"/>
       <w:r>
-        <w:t>= (</w:t>
-      </w:r>
-      <w:proofErr w:type="spellStart"/>
-      <w:r>
-        <w:t>Currenttime</w:t>
-      </w:r>
-      <w:proofErr w:type="spellEnd"/>
-      <w:r>
-        <w:t xml:space="preserve"> – </w:t>
-      </w:r>
-      <w:proofErr w:type="spellStart"/>
-      <w:r>
-        <w:t>starttime</w:t>
-      </w:r>
-      <w:proofErr w:type="spellEnd"/>
-      <w:r>
-        <w:t>)</w:t>
-      </w:r>
-    </w:p>
-    <w:p>
-      <w:r>
-        <w:tab/>
-      </w:r>
-      <w:r>
-        <w:tab/>
-      </w:r>
-      <w:r>
-        <w:tab/>
+        <w:rPr>
+          <w:rFonts w:ascii="Consolas" w:eastAsia="Times New Roman" w:hAnsi="Consolas" w:cs="Times New Roman"/>
+          <w:color w:val="D4D4D4"/>
+          <w:sz w:val="21"/>
+          <w:szCs w:val="21"/>
+        </w:rPr>
+        <w:t> = </w:t>
+      </w:r>
+      <w:r>
+        <w:rPr>
+          <w:rFonts w:ascii="Consolas" w:eastAsia="Times New Roman" w:hAnsi="Consolas" w:cs="Times New Roman"/>
+          <w:color w:val="DCDCAA"/>
+          <w:sz w:val="21"/>
+          <w:szCs w:val="21"/>
+        </w:rPr>
+        <w:t>moment</w:t>
+      </w:r>
+      <w:r>
+        <w:rPr>
+          <w:rFonts w:ascii="Consolas" w:eastAsia="Times New Roman" w:hAnsi="Consolas" w:cs="Times New Roman"/>
+          <w:color w:val="D4D4D4"/>
+          <w:sz w:val="21"/>
+          <w:szCs w:val="21"/>
+        </w:rPr>
+        <w:t>();</w:t>
+      </w:r>
+    </w:p>
+    <w:p>
+      <w:pPr>
+        <w:shd w:val="clear" w:color="auto" w:fill="1E1E1E"/>
+        <w:spacing w:after="0" w:line="285" w:lineRule="atLeast"/>
+        <w:rPr>
+          <w:rFonts w:ascii="Consolas" w:eastAsia="Times New Roman" w:hAnsi="Consolas" w:cs="Times New Roman"/>
+          <w:color w:val="D4D4D4"/>
+          <w:sz w:val="21"/>
+          <w:szCs w:val="21"/>
+        </w:rPr>
+      </w:pPr>
+      <w:r>
+        <w:rPr>
+          <w:rFonts w:ascii="Consolas" w:eastAsia="Times New Roman" w:hAnsi="Consolas" w:cs="Times New Roman"/>
+          <w:color w:val="D4D4D4"/>
+          <w:sz w:val="21"/>
+          <w:szCs w:val="21"/>
+        </w:rPr>
+        <w:t>    </w:t>
       </w:r>
       <w:proofErr w:type="gramStart"/>
       <w:r>
-        <w:t>current</w:t>
+        <w:rPr>
+          <w:rFonts w:ascii="Consolas" w:eastAsia="Times New Roman" w:hAnsi="Consolas" w:cs="Times New Roman"/>
+          <w:color w:val="9CDCFE"/>
+          <w:sz w:val="21"/>
+          <w:szCs w:val="21"/>
+        </w:rPr>
+        <w:t>firstTimeHHMM</w:t>
       </w:r>
       <w:proofErr w:type="gramEnd"/>
       <w:r>
-        <w:t xml:space="preserve"> time Minutes /</w:t>
-      </w:r>
-      <w:proofErr w:type="spellStart"/>
-      <w:r>
+        <w:rPr>
+          <w:rFonts w:ascii="Consolas" w:eastAsia="Times New Roman" w:hAnsi="Consolas" w:cs="Times New Roman"/>
+          <w:color w:val="D4D4D4"/>
+          <w:sz w:val="21"/>
+          <w:szCs w:val="21"/>
+        </w:rPr>
+        <w:t> = </w:t>
+      </w:r>
+      <w:r>
+        <w:rPr>
+          <w:rFonts w:ascii="Consolas" w:eastAsia="Times New Roman" w:hAnsi="Consolas" w:cs="Times New Roman"/>
+          <w:color w:val="DCDCAA"/>
+          <w:sz w:val="21"/>
+          <w:szCs w:val="21"/>
+        </w:rPr>
+        <w:t>moment</w:t>
+      </w:r>
+      <w:r>
+        <w:rPr>
+          <w:rFonts w:ascii="Consolas" w:eastAsia="Times New Roman" w:hAnsi="Consolas" w:cs="Times New Roman"/>
+          <w:color w:val="D4D4D4"/>
+          <w:sz w:val="21"/>
+          <w:szCs w:val="21"/>
+        </w:rPr>
+        <w:t>(</w:t>
+      </w:r>
+      <w:r>
+        <w:rPr>
+          <w:rFonts w:ascii="Consolas" w:eastAsia="Times New Roman" w:hAnsi="Consolas" w:cs="Times New Roman"/>
+          <w:color w:val="9CDCFE"/>
+          <w:sz w:val="21"/>
+          <w:szCs w:val="21"/>
+        </w:rPr>
+        <w:t>firstTrainTime</w:t>
+      </w:r>
+      <w:r>
+        <w:rPr>
+          <w:rFonts w:ascii="Consolas" w:eastAsia="Times New Roman" w:hAnsi="Consolas" w:cs="Times New Roman"/>
+          <w:color w:val="D4D4D4"/>
+          <w:sz w:val="21"/>
+          <w:szCs w:val="21"/>
+        </w:rPr>
+        <w:t>, </w:t>
+      </w:r>
+      <w:r>
+        <w:rPr>
+          <w:rFonts w:ascii="Consolas" w:eastAsia="Times New Roman" w:hAnsi="Consolas" w:cs="Times New Roman"/>
+          <w:color w:val="CE9178"/>
+          <w:sz w:val="21"/>
+          <w:szCs w:val="21"/>
+        </w:rPr>
+        <w:t>"hh:mm"</w:t>
+      </w:r>
+      <w:r>
+        <w:rPr>
+          <w:rFonts w:ascii="Consolas" w:eastAsia="Times New Roman" w:hAnsi="Consolas" w:cs="Times New Roman"/>
+          <w:color w:val="D4D4D4"/>
+          <w:sz w:val="21"/>
+          <w:szCs w:val="21"/>
+        </w:rPr>
+        <w:t>).</w:t>
+      </w:r>
+      <w:r>
+        <w:rPr>
+          <w:rFonts w:ascii="Consolas" w:eastAsia="Times New Roman" w:hAnsi="Consolas" w:cs="Times New Roman"/>
+          <w:color w:val="DCDCAA"/>
+          <w:sz w:val="21"/>
+          <w:szCs w:val="21"/>
+        </w:rPr>
+        <w:t>subtract</w:t>
+      </w:r>
+      <w:r>
+        <w:rPr>
+          <w:rFonts w:ascii="Consolas" w:eastAsia="Times New Roman" w:hAnsi="Consolas" w:cs="Times New Roman"/>
+          <w:color w:val="D4D4D4"/>
+          <w:sz w:val="21"/>
+          <w:szCs w:val="21"/>
+        </w:rPr>
+        <w:t>(</w:t>
+      </w:r>
+      <w:r>
+        <w:rPr>
+          <w:rFonts w:ascii="Consolas" w:eastAsia="Times New Roman" w:hAnsi="Consolas" w:cs="Times New Roman"/>
+          <w:color w:val="B5CEA8"/>
+          <w:sz w:val="21"/>
+          <w:szCs w:val="21"/>
+        </w:rPr>
+        <w:t>1</w:t>
+      </w:r>
+      <w:r>
+        <w:rPr>
+          <w:rFonts w:ascii="Consolas" w:eastAsia="Times New Roman" w:hAnsi="Consolas" w:cs="Times New Roman"/>
+          <w:color w:val="D4D4D4"/>
+          <w:sz w:val="21"/>
+          <w:szCs w:val="21"/>
+        </w:rPr>
+        <w:t>, </w:t>
+      </w:r>
+      <w:r>
+        <w:rPr>
+          <w:rFonts w:ascii="Consolas" w:eastAsia="Times New Roman" w:hAnsi="Consolas" w:cs="Times New Roman"/>
+          <w:color w:val="CE9178"/>
+          <w:sz w:val="21"/>
+          <w:szCs w:val="21"/>
+        </w:rPr>
+        <w:t>"years"</w:t>
+      </w:r>
+      <w:r>
+        <w:rPr>
+          <w:rFonts w:ascii="Consolas" w:eastAsia="Times New Roman" w:hAnsi="Consolas" w:cs="Times New Roman"/>
+          <w:color w:val="D4D4D4"/>
+          <w:sz w:val="21"/>
+          <w:szCs w:val="21"/>
+        </w:rPr>
+        <w:t>);   </w:t>
+      </w:r>
+    </w:p>
+    <w:p>
+      <w:pPr>
+        <w:shd w:val="clear" w:color="auto" w:fill="1E1E1E"/>
+        <w:spacing w:after="0" w:line="285" w:lineRule="atLeast"/>
+        <w:rPr>
+          <w:rFonts w:ascii="Consolas" w:eastAsia="Times New Roman" w:hAnsi="Consolas" w:cs="Times New Roman"/>
+          <w:color w:val="D4D4D4"/>
+          <w:sz w:val="21"/>
+          <w:szCs w:val="21"/>
+        </w:rPr>
+      </w:pPr>
+      <w:r>
+        <w:rPr>
+          <w:rFonts w:ascii="Consolas" w:eastAsia="Times New Roman" w:hAnsi="Consolas" w:cs="Times New Roman"/>
+          <w:color w:val="D4D4D4"/>
+          <w:sz w:val="21"/>
+          <w:szCs w:val="21"/>
+        </w:rPr>
+        <w:t>    </w:t>
+      </w:r>
+      <w:proofErr w:type="spellStart"/>
+      <w:proofErr w:type="gramStart"/>
+      <w:r>
+        <w:rPr>
+          <w:rFonts w:ascii="Consolas" w:eastAsia="Times New Roman" w:hAnsi="Consolas" w:cs="Times New Roman"/>
+          <w:color w:val="9CDCFE"/>
+          <w:sz w:val="21"/>
+          <w:szCs w:val="21"/>
+        </w:rPr>
+        <w:t>diffTime</w:t>
+      </w:r>
+      <w:proofErr w:type="spellEnd"/>
+      <w:proofErr w:type="gramEnd"/>
+      <w:r>
+        <w:rPr>
+          <w:rFonts w:ascii="Consolas" w:eastAsia="Times New Roman" w:hAnsi="Consolas" w:cs="Times New Roman"/>
+          <w:color w:val="D4D4D4"/>
+          <w:sz w:val="21"/>
+          <w:szCs w:val="21"/>
+        </w:rPr>
+        <w:t> = </w:t>
+      </w:r>
+      <w:r>
+        <w:rPr>
+          <w:rFonts w:ascii="Consolas" w:eastAsia="Times New Roman" w:hAnsi="Consolas" w:cs="Times New Roman"/>
+          <w:color w:val="DCDCAA"/>
+          <w:sz w:val="21"/>
+          <w:szCs w:val="21"/>
+        </w:rPr>
+        <w:t>moment</w:t>
+      </w:r>
+      <w:r>
+        <w:rPr>
+          <w:rFonts w:ascii="Consolas" w:eastAsia="Times New Roman" w:hAnsi="Consolas" w:cs="Times New Roman"/>
+          <w:color w:val="D4D4D4"/>
+          <w:sz w:val="21"/>
+          <w:szCs w:val="21"/>
+        </w:rPr>
+        <w:t>().</w:t>
+      </w:r>
+      <w:r>
+        <w:rPr>
+          <w:rFonts w:ascii="Consolas" w:eastAsia="Times New Roman" w:hAnsi="Consolas" w:cs="Times New Roman"/>
+          <w:color w:val="DCDCAA"/>
+          <w:sz w:val="21"/>
+          <w:szCs w:val="21"/>
+        </w:rPr>
+        <w:t>diff</w:t>
+      </w:r>
+      <w:r>
+        <w:rPr>
+          <w:rFonts w:ascii="Consolas" w:eastAsia="Times New Roman" w:hAnsi="Consolas" w:cs="Times New Roman"/>
+          <w:color w:val="D4D4D4"/>
+          <w:sz w:val="21"/>
+          <w:szCs w:val="21"/>
+        </w:rPr>
+        <w:t>(</w:t>
+      </w:r>
+      <w:r>
+        <w:rPr>
+          <w:rFonts w:ascii="Consolas" w:eastAsia="Times New Roman" w:hAnsi="Consolas" w:cs="Times New Roman"/>
+          <w:color w:val="DCDCAA"/>
+          <w:sz w:val="21"/>
+          <w:szCs w:val="21"/>
+        </w:rPr>
+        <w:t>moment</w:t>
+      </w:r>
+      <w:r>
+        <w:rPr>
+          <w:rFonts w:ascii="Consolas" w:eastAsia="Times New Roman" w:hAnsi="Consolas" w:cs="Times New Roman"/>
+          <w:color w:val="D4D4D4"/>
+          <w:sz w:val="21"/>
+          <w:szCs w:val="21"/>
+        </w:rPr>
+        <w:t>(</w:t>
+      </w:r>
+      <w:proofErr w:type="spellStart"/>
+      <w:r>
+        <w:rPr>
+          <w:rFonts w:ascii="Consolas" w:eastAsia="Times New Roman" w:hAnsi="Consolas" w:cs="Times New Roman"/>
+          <w:color w:val="9CDCFE"/>
+          <w:sz w:val="21"/>
+          <w:szCs w:val="21"/>
+        </w:rPr>
+        <w:t>firstTimeHHMM</w:t>
+      </w:r>
+      <w:proofErr w:type="spellEnd"/>
+      <w:r>
+        <w:rPr>
+          <w:rFonts w:ascii="Consolas" w:eastAsia="Times New Roman" w:hAnsi="Consolas" w:cs="Times New Roman"/>
+          <w:color w:val="D4D4D4"/>
+          <w:sz w:val="21"/>
+          <w:szCs w:val="21"/>
+        </w:rPr>
+        <w:t>), </w:t>
+      </w:r>
+      <w:r>
+        <w:rPr>
+          <w:rFonts w:ascii="Consolas" w:eastAsia="Times New Roman" w:hAnsi="Consolas" w:cs="Times New Roman"/>
+          <w:color w:val="CE9178"/>
+          <w:sz w:val="21"/>
+          <w:szCs w:val="21"/>
+        </w:rPr>
+        <w:t>"minutes"</w:t>
+      </w:r>
+      <w:r>
+        <w:rPr>
+          <w:rFonts w:ascii="Consolas" w:eastAsia="Times New Roman" w:hAnsi="Consolas" w:cs="Times New Roman"/>
+          <w:color w:val="D4D4D4"/>
+          <w:sz w:val="21"/>
+          <w:szCs w:val="21"/>
+        </w:rPr>
+        <w:t>);</w:t>
+      </w:r>
+    </w:p>
+    <w:p>
+      <w:pPr>
+        <w:shd w:val="clear" w:color="auto" w:fill="1E1E1E"/>
+        <w:spacing w:after="0" w:line="285" w:lineRule="atLeast"/>
+        <w:rPr>
+          <w:rFonts w:ascii="Consolas" w:eastAsia="Times New Roman" w:hAnsi="Consolas" w:cs="Times New Roman"/>
+          <w:color w:val="D4D4D4"/>
+          <w:sz w:val="21"/>
+          <w:szCs w:val="21"/>
+        </w:rPr>
+      </w:pPr>
+      <w:r>
+        <w:rPr>
+          <w:rFonts w:ascii="Consolas" w:eastAsia="Times New Roman" w:hAnsi="Consolas" w:cs="Times New Roman"/>
+          <w:color w:val="D4D4D4"/>
+          <w:sz w:val="21"/>
+          <w:szCs w:val="21"/>
+        </w:rPr>
+        <w:t>    </w:t>
+      </w:r>
+      <w:proofErr w:type="spellStart"/>
+      <w:proofErr w:type="gramStart"/>
+      <w:r>
+        <w:rPr>
+          <w:rFonts w:ascii="Consolas" w:eastAsia="Times New Roman" w:hAnsi="Consolas" w:cs="Times New Roman"/>
+          <w:color w:val="9CDCFE"/>
+          <w:sz w:val="21"/>
+          <w:szCs w:val="21"/>
+        </w:rPr>
+        <w:t>timeRemainder</w:t>
+      </w:r>
+      <w:proofErr w:type="spellEnd"/>
+      <w:proofErr w:type="gramEnd"/>
+      <w:r>
+        <w:rPr>
+          <w:rFonts w:ascii="Consolas" w:eastAsia="Times New Roman" w:hAnsi="Consolas" w:cs="Times New Roman"/>
+          <w:color w:val="D4D4D4"/>
+          <w:sz w:val="21"/>
+          <w:szCs w:val="21"/>
+        </w:rPr>
+        <w:t> = </w:t>
+      </w:r>
+      <w:proofErr w:type="spellStart"/>
+      <w:r>
+        <w:rPr>
+          <w:rFonts w:ascii="Consolas" w:eastAsia="Times New Roman" w:hAnsi="Consolas" w:cs="Times New Roman"/>
+          <w:color w:val="9CDCFE"/>
+          <w:sz w:val="21"/>
+          <w:szCs w:val="21"/>
+        </w:rPr>
+        <w:t>diffTime</w:t>
+      </w:r>
+      <w:proofErr w:type="spellEnd"/>
+      <w:r>
+        <w:rPr>
+          <w:rFonts w:ascii="Consolas" w:eastAsia="Times New Roman" w:hAnsi="Consolas" w:cs="Times New Roman"/>
+          <w:color w:val="D4D4D4"/>
+          <w:sz w:val="21"/>
+          <w:szCs w:val="21"/>
+        </w:rPr>
+        <w:t> % </w:t>
+      </w:r>
+      <w:r>
+        <w:rPr>
+          <w:rFonts w:ascii="Consolas" w:eastAsia="Times New Roman" w:hAnsi="Consolas" w:cs="Times New Roman"/>
+          <w:color w:val="9CDCFE"/>
+          <w:sz w:val="21"/>
+          <w:szCs w:val="21"/>
+        </w:rPr>
+        <w:t>frequency</w:t>
+      </w:r>
+      <w:r>
+        <w:rPr>
+          <w:rFonts w:ascii="Consolas" w:eastAsia="Times New Roman" w:hAnsi="Consolas" w:cs="Times New Roman"/>
+          <w:color w:val="D4D4D4"/>
+          <w:sz w:val="21"/>
+          <w:szCs w:val="21"/>
+        </w:rPr>
+        <w:t>;</w:t>
+      </w:r>
+    </w:p>
+    <w:p>
+      <w:pPr>
+        <w:shd w:val="clear" w:color="auto" w:fill="1E1E1E"/>
+        <w:spacing w:after="0" w:line="285" w:lineRule="atLeast"/>
+        <w:rPr>
+          <w:rFonts w:ascii="Consolas" w:eastAsia="Times New Roman" w:hAnsi="Consolas" w:cs="Times New Roman"/>
+          <w:color w:val="D4D4D4"/>
+          <w:sz w:val="21"/>
+          <w:szCs w:val="21"/>
+        </w:rPr>
+      </w:pPr>
+      <w:r>
+        <w:rPr>
+          <w:rFonts w:ascii="Consolas" w:eastAsia="Times New Roman" w:hAnsi="Consolas" w:cs="Times New Roman"/>
+          <w:color w:val="D4D4D4"/>
+          <w:sz w:val="21"/>
+          <w:szCs w:val="21"/>
+        </w:rPr>
+        <w:t>    </w:t>
+      </w:r>
+      <w:proofErr w:type="spellStart"/>
+      <w:proofErr w:type="gramStart"/>
+      <w:r>
+        <w:rPr>
+          <w:rFonts w:ascii="Consolas" w:eastAsia="Times New Roman" w:hAnsi="Consolas" w:cs="Times New Roman"/>
+          <w:color w:val="9CDCFE"/>
+          <w:sz w:val="21"/>
+          <w:szCs w:val="21"/>
+        </w:rPr>
+        <w:t>minutesUntilNext</w:t>
+      </w:r>
+      <w:proofErr w:type="spellEnd"/>
+      <w:proofErr w:type="gramEnd"/>
+      <w:r>
+        <w:rPr>
+          <w:rFonts w:ascii="Consolas" w:eastAsia="Times New Roman" w:hAnsi="Consolas" w:cs="Times New Roman"/>
+          <w:color w:val="D4D4D4"/>
+          <w:sz w:val="21"/>
+          <w:szCs w:val="21"/>
+        </w:rPr>
+        <w:t> = </w:t>
+      </w:r>
+      <w:proofErr w:type="spellStart"/>
+      <w:r>
+        <w:rPr>
+          <w:rFonts w:ascii="Consolas" w:eastAsia="Times New Roman" w:hAnsi="Consolas" w:cs="Times New Roman"/>
+          <w:color w:val="9CDCFE"/>
+          <w:sz w:val="21"/>
+          <w:szCs w:val="21"/>
+        </w:rPr>
         <w:t>freq</w:t>
       </w:r>
       <w:proofErr w:type="spellEnd"/>
       <w:r>
-        <w:t xml:space="preserve"> =</w:t>
+        <w:rPr>
+          <w:rFonts w:ascii="Consolas" w:eastAsia="Times New Roman" w:hAnsi="Consolas" w:cs="Times New Roman"/>
+          <w:color w:val="D4D4D4"/>
+          <w:sz w:val="21"/>
+          <w:szCs w:val="21"/>
+        </w:rPr>
+        <w:t> - </w:t>
+      </w:r>
+      <w:proofErr w:type="spellStart"/>
+      <w:r>
+        <w:rPr>
+          <w:rFonts w:ascii="Consolas" w:eastAsia="Times New Roman" w:hAnsi="Consolas" w:cs="Times New Roman"/>
+          <w:color w:val="9CDCFE"/>
+          <w:sz w:val="21"/>
+          <w:szCs w:val="21"/>
+        </w:rPr>
+        <w:t>timeRemainder</w:t>
+      </w:r>
+      <w:proofErr w:type="spellEnd"/>
+      <w:r>
+        <w:rPr>
+          <w:rFonts w:ascii="Consolas" w:eastAsia="Times New Roman" w:hAnsi="Consolas" w:cs="Times New Roman"/>
+          <w:color w:val="D4D4D4"/>
+          <w:sz w:val="21"/>
+          <w:szCs w:val="21"/>
+        </w:rPr>
+        <w:t>;</w:t>
       </w:r>
     </w:p>
     <w:p>
       <w:pPr>
-        <w:ind w:left="1440" w:firstLine="720"/>
+        <w:shd w:val="clear" w:color="auto" w:fill="1E1E1E"/>
+        <w:spacing w:after="0" w:line="285" w:lineRule="atLeast"/>
+        <w:rPr>
+          <w:rFonts w:ascii="Consolas" w:eastAsia="Times New Roman" w:hAnsi="Consolas" w:cs="Times New Roman"/>
+          <w:color w:val="D4D4D4"/>
+          <w:sz w:val="21"/>
+          <w:szCs w:val="21"/>
+        </w:rPr>
       </w:pPr>
       <w:r>
-        <w:t xml:space="preserve"> </w:t>
+        <w:rPr>
+          <w:rFonts w:ascii="Consolas" w:eastAsia="Times New Roman" w:hAnsi="Consolas" w:cs="Times New Roman"/>
+          <w:color w:val="D4D4D4"/>
+          <w:sz w:val="21"/>
+          <w:szCs w:val="21"/>
+        </w:rPr>
+        <w:t>    </w:t>
       </w:r>
       <w:proofErr w:type="spellStart"/>
       <w:proofErr w:type="gramStart"/>
       <w:r>
-        <w:t>nextStart</w:t>
+        <w:rPr>
+          <w:rFonts w:ascii="Consolas" w:eastAsia="Times New Roman" w:hAnsi="Consolas" w:cs="Times New Roman"/>
+          <w:color w:val="9CDCFE"/>
+          <w:sz w:val="21"/>
+          <w:szCs w:val="21"/>
+        </w:rPr>
+        <w:t>nextTrain</w:t>
       </w:r>
       <w:proofErr w:type="spellEnd"/>
       <w:proofErr w:type="gramEnd"/>
       <w:r>
-        <w:t>=  (current Time + 60/</w:t>
-      </w:r>
-      <w:proofErr w:type="spellStart"/>
-      <w:r>
-        <w:t>freq</w:t>
-      </w:r>
-      <w:proofErr w:type="spellEnd"/>
-    </w:p>
-    <w:p>
-      <w:r>
-        <w:t xml:space="preserve">  </w:t>
-      </w:r>
-    </w:p>
-    <w:p>
-      <w:r>
-        <w:t xml:space="preserve">  * Code this app to calculate when the next train will arrive; this should be relative to the current time.</w:t>
-      </w:r>
-    </w:p>
+        <w:rPr>
+          <w:rFonts w:ascii="Consolas" w:eastAsia="Times New Roman" w:hAnsi="Consolas" w:cs="Times New Roman"/>
+          <w:color w:val="D4D4D4"/>
+          <w:sz w:val="21"/>
+          <w:szCs w:val="21"/>
+        </w:rPr>
+        <w:t> = </w:t>
+      </w:r>
+      <w:r>
+        <w:rPr>
+          <w:rFonts w:ascii="Consolas" w:eastAsia="Times New Roman" w:hAnsi="Consolas" w:cs="Times New Roman"/>
+          <w:color w:val="DCDCAA"/>
+          <w:sz w:val="21"/>
+          <w:szCs w:val="21"/>
+        </w:rPr>
+        <w:t>moment</w:t>
+      </w:r>
+      <w:r>
+        <w:rPr>
+          <w:rFonts w:ascii="Consolas" w:eastAsia="Times New Roman" w:hAnsi="Consolas" w:cs="Times New Roman"/>
+          <w:color w:val="D4D4D4"/>
+          <w:sz w:val="21"/>
+          <w:szCs w:val="21"/>
+        </w:rPr>
+        <w:t>().</w:t>
+      </w:r>
+      <w:r>
+        <w:rPr>
+          <w:rFonts w:ascii="Consolas" w:eastAsia="Times New Roman" w:hAnsi="Consolas" w:cs="Times New Roman"/>
+          <w:color w:val="DCDCAA"/>
+          <w:sz w:val="21"/>
+          <w:szCs w:val="21"/>
+        </w:rPr>
+        <w:t>add</w:t>
+      </w:r>
+      <w:r>
+        <w:rPr>
+          <w:rFonts w:ascii="Consolas" w:eastAsia="Times New Roman" w:hAnsi="Consolas" w:cs="Times New Roman"/>
+          <w:color w:val="D4D4D4"/>
+          <w:sz w:val="21"/>
+          <w:szCs w:val="21"/>
+        </w:rPr>
+        <w:t>(</w:t>
+      </w:r>
+      <w:proofErr w:type="spellStart"/>
+      <w:r>
+        <w:rPr>
+          <w:rFonts w:ascii="Consolas" w:eastAsia="Times New Roman" w:hAnsi="Consolas" w:cs="Times New Roman"/>
+          <w:color w:val="9CDCFE"/>
+          <w:sz w:val="21"/>
+          <w:szCs w:val="21"/>
+        </w:rPr>
+        <w:t>minutesUntilNext</w:t>
+      </w:r>
+      <w:proofErr w:type="spellEnd"/>
+      <w:r>
+        <w:rPr>
+          <w:rFonts w:ascii="Consolas" w:eastAsia="Times New Roman" w:hAnsi="Consolas" w:cs="Times New Roman"/>
+          <w:color w:val="D4D4D4"/>
+          <w:sz w:val="21"/>
+          <w:szCs w:val="21"/>
+        </w:rPr>
+        <w:t>, </w:t>
+      </w:r>
+      <w:r>
+        <w:rPr>
+          <w:rFonts w:ascii="Consolas" w:eastAsia="Times New Roman" w:hAnsi="Consolas" w:cs="Times New Roman"/>
+          <w:color w:val="CE9178"/>
+          <w:sz w:val="21"/>
+          <w:szCs w:val="21"/>
+        </w:rPr>
+        <w:t>"minutes"</w:t>
+      </w:r>
+      <w:r>
+        <w:rPr>
+          <w:rFonts w:ascii="Consolas" w:eastAsia="Times New Roman" w:hAnsi="Consolas" w:cs="Times New Roman"/>
+          <w:color w:val="D4D4D4"/>
+          <w:sz w:val="21"/>
+          <w:szCs w:val="21"/>
+        </w:rPr>
+        <w:t>);</w:t>
+      </w:r>
+    </w:p>
+    <w:p>
+      <w:pPr>
+        <w:shd w:val="clear" w:color="auto" w:fill="1E1E1E"/>
+        <w:spacing w:after="0" w:line="285" w:lineRule="atLeast"/>
+        <w:rPr>
+          <w:rFonts w:ascii="Consolas" w:eastAsia="Times New Roman" w:hAnsi="Consolas" w:cs="Times New Roman"/>
+          <w:color w:val="D4D4D4"/>
+          <w:sz w:val="21"/>
+          <w:szCs w:val="21"/>
+        </w:rPr>
+      </w:pPr>
+      <w:r>
+        <w:rPr>
+          <w:rFonts w:ascii="Consolas" w:eastAsia="Times New Roman" w:hAnsi="Consolas" w:cs="Times New Roman"/>
+          <w:color w:val="D4D4D4"/>
+          <w:sz w:val="21"/>
+          <w:szCs w:val="21"/>
+        </w:rPr>
+        <w:t>    </w:t>
+      </w:r>
+      <w:proofErr w:type="spellStart"/>
+      <w:proofErr w:type="gramStart"/>
+      <w:r>
+        <w:rPr>
+          <w:rFonts w:ascii="Consolas" w:eastAsia="Times New Roman" w:hAnsi="Consolas" w:cs="Times New Roman"/>
+          <w:color w:val="9CDCFE"/>
+          <w:sz w:val="21"/>
+          <w:szCs w:val="21"/>
+        </w:rPr>
+        <w:t>nextTrainFormatted</w:t>
+      </w:r>
+      <w:proofErr w:type="spellEnd"/>
+      <w:proofErr w:type="gramEnd"/>
+      <w:r>
+        <w:rPr>
+          <w:rFonts w:ascii="Consolas" w:eastAsia="Times New Roman" w:hAnsi="Consolas" w:cs="Times New Roman"/>
+          <w:color w:val="D4D4D4"/>
+          <w:sz w:val="21"/>
+          <w:szCs w:val="21"/>
+        </w:rPr>
+        <w:t> = </w:t>
+      </w:r>
+      <w:r>
+        <w:rPr>
+          <w:rFonts w:ascii="Consolas" w:eastAsia="Times New Roman" w:hAnsi="Consolas" w:cs="Times New Roman"/>
+          <w:color w:val="DCDCAA"/>
+          <w:sz w:val="21"/>
+          <w:szCs w:val="21"/>
+        </w:rPr>
+        <w:t>moment</w:t>
+      </w:r>
+      <w:r>
+        <w:rPr>
+          <w:rFonts w:ascii="Consolas" w:eastAsia="Times New Roman" w:hAnsi="Consolas" w:cs="Times New Roman"/>
+          <w:color w:val="D4D4D4"/>
+          <w:sz w:val="21"/>
+          <w:szCs w:val="21"/>
+        </w:rPr>
+        <w:t>(</w:t>
+      </w:r>
+      <w:proofErr w:type="spellStart"/>
+      <w:r>
+        <w:rPr>
+          <w:rFonts w:ascii="Consolas" w:eastAsia="Times New Roman" w:hAnsi="Consolas" w:cs="Times New Roman"/>
+          <w:color w:val="9CDCFE"/>
+          <w:sz w:val="21"/>
+          <w:szCs w:val="21"/>
+        </w:rPr>
+        <w:t>nextTrain</w:t>
+      </w:r>
+      <w:proofErr w:type="spellEnd"/>
+      <w:r>
+        <w:rPr>
+          <w:rFonts w:ascii="Consolas" w:eastAsia="Times New Roman" w:hAnsi="Consolas" w:cs="Times New Roman"/>
+          <w:color w:val="D4D4D4"/>
+          <w:sz w:val="21"/>
+          <w:szCs w:val="21"/>
+        </w:rPr>
+        <w:t>).</w:t>
+      </w:r>
+      <w:r>
+        <w:rPr>
+          <w:rFonts w:ascii="Consolas" w:eastAsia="Times New Roman" w:hAnsi="Consolas" w:cs="Times New Roman"/>
+          <w:color w:val="DCDCAA"/>
+          <w:sz w:val="21"/>
+          <w:szCs w:val="21"/>
+        </w:rPr>
+        <w:t>format</w:t>
+      </w:r>
+      <w:r>
+        <w:rPr>
+          <w:rFonts w:ascii="Consolas" w:eastAsia="Times New Roman" w:hAnsi="Consolas" w:cs="Times New Roman"/>
+          <w:color w:val="D4D4D4"/>
+          <w:sz w:val="21"/>
+          <w:szCs w:val="21"/>
+        </w:rPr>
+        <w:t>(</w:t>
+      </w:r>
+      <w:r>
+        <w:rPr>
+          <w:rFonts w:ascii="Consolas" w:eastAsia="Times New Roman" w:hAnsi="Consolas" w:cs="Times New Roman"/>
+          <w:color w:val="CE9178"/>
+          <w:sz w:val="21"/>
+          <w:szCs w:val="21"/>
+        </w:rPr>
+        <w:t>"</w:t>
+      </w:r>
+      <w:proofErr w:type="spellStart"/>
+      <w:r>
+        <w:rPr>
+          <w:rFonts w:ascii="Consolas" w:eastAsia="Times New Roman" w:hAnsi="Consolas" w:cs="Times New Roman"/>
+          <w:color w:val="CE9178"/>
+          <w:sz w:val="21"/>
+          <w:szCs w:val="21"/>
+        </w:rPr>
+        <w:t>hh:mm</w:t>
+      </w:r>
+      <w:proofErr w:type="spellEnd"/>
+      <w:r>
+        <w:rPr>
+          <w:rFonts w:ascii="Consolas" w:eastAsia="Times New Roman" w:hAnsi="Consolas" w:cs="Times New Roman"/>
+          <w:color w:val="CE9178"/>
+          <w:sz w:val="21"/>
+          <w:szCs w:val="21"/>
+        </w:rPr>
+        <w:t>"</w:t>
+      </w:r>
+      <w:r>
+        <w:rPr>
+          <w:rFonts w:ascii="Consolas" w:eastAsia="Times New Roman" w:hAnsi="Consolas" w:cs="Times New Roman"/>
+          <w:color w:val="D4D4D4"/>
+          <w:sz w:val="21"/>
+          <w:szCs w:val="21"/>
+        </w:rPr>
+        <w:t>);</w:t>
+      </w:r>
+    </w:p>
+    <w:p/>
     <w:p>
       <w:r>
         <w:t xml:space="preserve">  </w:t>
@@ -500,180 +1483,260 @@
         <w:t>train homework](Train_Time_Image.png)</w:t>
       </w:r>
       <w:r>
+        <w:t xml:space="preserve"> ?</w:t>
+      </w:r>
+    </w:p>
+    <w:p/>
+    <w:p>
+      <w:r>
+        <w:t>### Bonus (Extra Challenges)</w:t>
+      </w:r>
+    </w:p>
+    <w:p/>
+    <w:p>
+      <w:r>
+        <w:t xml:space="preserve">* Consider updating your "minutes to arrival" and "next train time" text once every minute. </w:t>
+      </w:r>
+    </w:p>
+    <w:p>
+      <w:r>
+        <w:t>This is significantly more challenging; only attempt this if you've completed the actual activity and committed it somewhere on GitHub for safekeeping (and maybe create a second GitHub repo).</w:t>
+      </w:r>
+      <w:r>
+        <w:t xml:space="preserve"> Startup, add train, </w:t>
+      </w:r>
+      <w:proofErr w:type="spellStart"/>
+      <w:r>
+        <w:t>calc</w:t>
+      </w:r>
+      <w:proofErr w:type="spellEnd"/>
+      <w:r>
+        <w:t xml:space="preserve"> next arrival – every 60 seconds send event</w:t>
+      </w:r>
+    </w:p>
+    <w:p/>
+    <w:p>
+      <w:r>
+        <w:t xml:space="preserve">* Try adding `update` and `remove` buttons for each train. Let the user edit the row's elements-- allow them to change a train's Name, Destination </w:t>
+      </w:r>
+      <w:proofErr w:type="gramStart"/>
+      <w:r>
+        <w:t xml:space="preserve">and </w:t>
+      </w:r>
+      <w:r>
+        <w:t>?</w:t>
+      </w:r>
+      <w:proofErr w:type="gramEnd"/>
+      <w:r>
         <w:t xml:space="preserve"> </w:t>
       </w:r>
+      <w:r>
+        <w:t>Arrival Time (and then, by relation, minutes to arrival).</w:t>
+      </w:r>
+    </w:p>
+    <w:p>
+      <w:r>
+        <w:tab/>
+      </w:r>
+      <w:r>
+        <w:tab/>
+        <w:t>$input data &lt;&gt; store data then update</w:t>
+      </w:r>
+    </w:p>
+    <w:p>
+      <w:r>
+        <w:tab/>
+      </w:r>
+      <w:r>
+        <w:tab/>
+        <w:t>$input id=</w:t>
+      </w:r>
+      <w:proofErr w:type="spellStart"/>
+      <w:r>
+        <w:t>deleteButton</w:t>
+      </w:r>
+      <w:proofErr w:type="spellEnd"/>
+      <w:r>
+        <w:t xml:space="preserve"> then delete entry</w:t>
+      </w:r>
+    </w:p>
+    <w:p/>
+    <w:p/>
+    <w:p>
+      <w:r>
+        <w:t>* As a final challenge, make it so that only users who log into the site with their Google or GitHub accounts can use your site. You'll need to read up on Firebase authentication for this bonus exercise.</w:t>
+      </w:r>
+    </w:p>
+    <w:p>
+      <w:r>
+        <w:tab/>
+      </w:r>
+      <w:r>
+        <w:tab/>
+      </w:r>
+      <w:r>
+        <w:tab/>
+        <w:t>Authentication with passwords</w:t>
+      </w:r>
+    </w:p>
+    <w:p/>
+    <w:p>
+      <w:r>
+        <w:t>### Reminder: Submission on BCS</w:t>
+      </w:r>
+    </w:p>
+    <w:p/>
+    <w:p>
+      <w:r>
+        <w:t xml:space="preserve">* Please submit both the deployed Github.io link to your homework AND the link to the </w:t>
+      </w:r>
+      <w:proofErr w:type="spellStart"/>
+      <w:r>
+        <w:t>Github</w:t>
+      </w:r>
+      <w:proofErr w:type="spellEnd"/>
+      <w:r>
+        <w:t xml:space="preserve"> Repository!</w:t>
+      </w:r>
+    </w:p>
+    <w:p/>
+    <w:p>
+      <w:r>
+        <w:t>- - -</w:t>
+      </w:r>
+    </w:p>
+    <w:p/>
+    <w:p>
+      <w:r>
+        <w:t>### Minimum Requirements</w:t>
+      </w:r>
+    </w:p>
+    <w:p/>
+    <w:p>
+      <w:r>
+        <w:t>Attempt to complete homework assignment as described in instructions. If unable to complete certain portions, please pseudocode these portions to describe what remains to be completed. Adding a README.md as well as adding this homework to your portfolio are required as well and more information can be found below.</w:t>
+      </w:r>
+    </w:p>
+    <w:p/>
+    <w:p>
+      <w:r>
+        <w:t>- - -</w:t>
+      </w:r>
+    </w:p>
+    <w:p/>
+    <w:p>
+      <w:r>
+        <w:t>### Create a README.md</w:t>
+      </w:r>
+    </w:p>
+    <w:p/>
+    <w:p>
+      <w:r>
+        <w:t>Add a `README.md` to your repository describing the project. Here are some resources for creating your `README.md`. Here are some resources to help you along the way:</w:t>
+      </w:r>
+    </w:p>
+    <w:p/>
+    <w:p>
+      <w:r>
+        <w:t>* [About READMEs</w:t>
+      </w:r>
+      <w:proofErr w:type="gramStart"/>
+      <w:r>
+        <w:t>](</w:t>
+      </w:r>
+      <w:proofErr w:type="gramEnd"/>
+      <w:r>
+        <w:t>https://help.github.com/articles/about-readmes/)</w:t>
+      </w:r>
+    </w:p>
+    <w:p/>
+    <w:p>
+      <w:r>
+        <w:t>* [Mastering Markdown</w:t>
+      </w:r>
+      <w:proofErr w:type="gramStart"/>
+      <w:r>
+        <w:t>](</w:t>
+      </w:r>
+      <w:proofErr w:type="gramEnd"/>
+      <w:r>
+        <w:t>https://guides.github.com/features/mastering-markdown/)</w:t>
+      </w:r>
+    </w:p>
+    <w:p/>
+    <w:p>
+      <w:r>
+        <w:t>- - -</w:t>
+      </w:r>
+    </w:p>
+    <w:p/>
+    <w:p>
+      <w:r>
+        <w:t>### Add To Your Portfolio</w:t>
+      </w:r>
+    </w:p>
+    <w:p/>
+    <w:p>
+      <w:r>
+        <w:t>After completing the homework please add the piece to your portfolio. Make sure to add a link to your updated portfolio in the comments section of your homework so the TAs can easily ensure you completed this step when they are grading the assignment. To receive an 'A' on any assignment, you must link to it from your portfolio.</w:t>
+      </w:r>
+    </w:p>
+    <w:p/>
+    <w:p>
+      <w:r>
+        <w:t>- - -</w:t>
+      </w:r>
+    </w:p>
+    <w:p/>
+    <w:p>
+      <w:r>
+        <w:t>### One More Thing</w:t>
+      </w:r>
+    </w:p>
+    <w:p/>
+    <w:p>
+      <w:r>
+        <w:t xml:space="preserve">If you have any questions about this project or the material we have covered, please post them in the community channels in slack so that your fellow developers can help you! If you're still having trouble, you can come to office hours for assistance from your instructor and </w:t>
+      </w:r>
+      <w:proofErr w:type="spellStart"/>
+      <w:proofErr w:type="gramStart"/>
+      <w:r>
+        <w:t>TAs.</w:t>
+      </w:r>
+      <w:proofErr w:type="spellEnd"/>
+      <w:proofErr w:type="gramEnd"/>
+    </w:p>
+    <w:p/>
+    <w:p>
+      <w:r>
+        <w:t>**Good Luck</w:t>
+      </w:r>
+      <w:proofErr w:type="gramStart"/>
+      <w:r>
+        <w:t>!*</w:t>
+      </w:r>
+      <w:proofErr w:type="gramEnd"/>
+      <w:r>
+        <w:t>*</w:t>
+      </w:r>
+    </w:p>
+    <w:p/>
+    <w:p>
+      <w:r>
+        <w:t>Stayed present with me</w:t>
+      </w:r>
+    </w:p>
+    <w:p>
+      <w:r>
+        <w:t>Hearing</w:t>
+      </w:r>
+    </w:p>
+    <w:p>
+      <w:r>
+        <w:t>Staying engaged</w:t>
+      </w:r>
       <w:bookmarkStart w:id="0" w:name="_GoBack"/>
-      <w:r>
-        <w:t>?</w:t>
-      </w:r>
       <w:bookmarkEnd w:id="0"/>
-    </w:p>
-    <w:p/>
-    <w:p>
-      <w:r>
-        <w:t>### Bonus (Extra Challenges)</w:t>
-      </w:r>
-    </w:p>
-    <w:p/>
-    <w:p>
-      <w:r>
-        <w:t>* Consider updating your "minutes to arrival" and "next train time" text once every minute. This is significantly more challenging; only attempt this if you've completed the actual activity and committed it somewhere on GitHub for safekeeping (and maybe create a second GitHub repo).</w:t>
-      </w:r>
-    </w:p>
-    <w:p/>
-    <w:p>
-      <w:r>
-        <w:t>* Try adding `update` and `remove` buttons for each train. Let the user edit the row's elements-- allow them to change a train's Name, Destination and Arrival Time (and then, by relation, minutes to arrival).</w:t>
-      </w:r>
-    </w:p>
-    <w:p/>
-    <w:p>
-      <w:r>
-        <w:t>* As a final challenge, make it so that only users who log into the site with their Google or GitHub accounts can use your site. You'll need to read up on Firebase authentication for this bonus exercise.</w:t>
-      </w:r>
-    </w:p>
-    <w:p/>
-    <w:p>
-      <w:r>
-        <w:t>### Reminder: Submission on BCS</w:t>
-      </w:r>
-    </w:p>
-    <w:p/>
-    <w:p>
-      <w:r>
-        <w:t xml:space="preserve">* Please submit both the deployed Github.io link to your homework AND the link to the </w:t>
-      </w:r>
-      <w:proofErr w:type="spellStart"/>
-      <w:r>
-        <w:t>Github</w:t>
-      </w:r>
-      <w:proofErr w:type="spellEnd"/>
-      <w:r>
-        <w:t xml:space="preserve"> Repository!</w:t>
-      </w:r>
-    </w:p>
-    <w:p/>
-    <w:p>
-      <w:r>
-        <w:lastRenderedPageBreak/>
-        <w:t>- - -</w:t>
-      </w:r>
-    </w:p>
-    <w:p/>
-    <w:p>
-      <w:r>
-        <w:t>### Minimum Requirements</w:t>
-      </w:r>
-    </w:p>
-    <w:p/>
-    <w:p>
-      <w:r>
-        <w:t>Attempt to complete homework assignment as described in instructions. If unable to complete certain portions, please pseudocode these portions to describe what remains to be completed. Adding a README.md as well as adding this homework to your portfolio are required as well and more information can be found below.</w:t>
-      </w:r>
-    </w:p>
-    <w:p/>
-    <w:p>
-      <w:r>
-        <w:t>- - -</w:t>
-      </w:r>
-    </w:p>
-    <w:p/>
-    <w:p>
-      <w:r>
-        <w:t>### Create a README.md</w:t>
-      </w:r>
-    </w:p>
-    <w:p/>
-    <w:p>
-      <w:r>
-        <w:t>Add a `README.md` to your repository describing the project. Here are some resources for creating your `README.md`. Here are some resources to help you along the way:</w:t>
-      </w:r>
-    </w:p>
-    <w:p/>
-    <w:p>
-      <w:r>
-        <w:t>* [About READMEs</w:t>
-      </w:r>
-      <w:proofErr w:type="gramStart"/>
-      <w:r>
-        <w:t>](</w:t>
-      </w:r>
-      <w:proofErr w:type="gramEnd"/>
-      <w:r>
-        <w:t>https://help.github.com/articles/about-readmes/)</w:t>
-      </w:r>
-    </w:p>
-    <w:p/>
-    <w:p>
-      <w:r>
-        <w:t>* [Mastering Markdown</w:t>
-      </w:r>
-      <w:proofErr w:type="gramStart"/>
-      <w:r>
-        <w:t>](</w:t>
-      </w:r>
-      <w:proofErr w:type="gramEnd"/>
-      <w:r>
-        <w:t>https://guides.github.com/features/mastering-markdown/)</w:t>
-      </w:r>
-    </w:p>
-    <w:p/>
-    <w:p>
-      <w:r>
-        <w:t>- - -</w:t>
-      </w:r>
-    </w:p>
-    <w:p/>
-    <w:p>
-      <w:r>
-        <w:t>### Add To Your Portfolio</w:t>
-      </w:r>
-    </w:p>
-    <w:p/>
-    <w:p>
-      <w:r>
-        <w:t>After completing the homework please add the piece to your portfolio. Make sure to add a link to your updated portfolio in the comments section of your homework so the TAs can easily ensure you completed this step when they are grading the assignment. To receive an 'A' on any assignment, you must link to it from your portfolio.</w:t>
-      </w:r>
-    </w:p>
-    <w:p/>
-    <w:p>
-      <w:r>
-        <w:t>- - -</w:t>
-      </w:r>
-    </w:p>
-    <w:p/>
-    <w:p>
-      <w:r>
-        <w:t>### One More Thing</w:t>
-      </w:r>
-    </w:p>
-    <w:p/>
-    <w:p>
-      <w:r>
-        <w:lastRenderedPageBreak/>
-        <w:t xml:space="preserve">If you have any questions about this project or the material we have covered, please post them in the community channels in slack so that your fellow developers can help you! If you're still having trouble, you can come to office hours for assistance from your instructor and </w:t>
-      </w:r>
-      <w:proofErr w:type="spellStart"/>
-      <w:proofErr w:type="gramStart"/>
-      <w:r>
-        <w:t>TAs.</w:t>
-      </w:r>
-      <w:proofErr w:type="spellEnd"/>
-      <w:proofErr w:type="gramEnd"/>
-    </w:p>
-    <w:p/>
-    <w:p>
-      <w:r>
-        <w:t>**Good Luck</w:t>
-      </w:r>
-      <w:proofErr w:type="gramStart"/>
-      <w:r>
-        <w:t>!*</w:t>
-      </w:r>
-      <w:proofErr w:type="gramEnd"/>
-      <w:r>
-        <w:t>*</w:t>
-      </w:r>
     </w:p>
     <w:sectPr>
       <w:pgSz w:w="12240" w:h="15840" w:code="1"/>
@@ -1165,6 +2228,72 @@
       <w:szCs w:val="32"/>
     </w:rPr>
   </w:style>
+  <w:style w:type="paragraph" w:styleId="HTMLPreformatted">
+    <w:name w:val="HTML Preformatted"/>
+    <w:basedOn w:val="Normal"/>
+    <w:link w:val="HTMLPreformattedChar"/>
+    <w:uiPriority w:val="99"/>
+    <w:semiHidden/>
+    <w:unhideWhenUsed/>
+    <w:rsid w:val="008F0125"/>
+    <w:pPr>
+      <w:tabs>
+        <w:tab w:val="left" w:pos="916"/>
+        <w:tab w:val="left" w:pos="1832"/>
+        <w:tab w:val="left" w:pos="2748"/>
+        <w:tab w:val="left" w:pos="3664"/>
+        <w:tab w:val="left" w:pos="4580"/>
+        <w:tab w:val="left" w:pos="5496"/>
+        <w:tab w:val="left" w:pos="6412"/>
+        <w:tab w:val="left" w:pos="7328"/>
+        <w:tab w:val="left" w:pos="8244"/>
+        <w:tab w:val="left" w:pos="9160"/>
+        <w:tab w:val="left" w:pos="10076"/>
+        <w:tab w:val="left" w:pos="10992"/>
+        <w:tab w:val="left" w:pos="11908"/>
+        <w:tab w:val="left" w:pos="12824"/>
+        <w:tab w:val="left" w:pos="13740"/>
+        <w:tab w:val="left" w:pos="14656"/>
+      </w:tabs>
+      <w:spacing w:after="0" w:line="240" w:lineRule="auto"/>
+    </w:pPr>
+    <w:rPr>
+      <w:rFonts w:ascii="Courier New" w:eastAsia="Times New Roman" w:hAnsi="Courier New" w:cs="Courier New"/>
+      <w:sz w:val="20"/>
+      <w:szCs w:val="20"/>
+    </w:rPr>
+  </w:style>
+  <w:style w:type="character" w:customStyle="1" w:styleId="HTMLPreformattedChar">
+    <w:name w:val="HTML Preformatted Char"/>
+    <w:basedOn w:val="DefaultParagraphFont"/>
+    <w:link w:val="HTMLPreformatted"/>
+    <w:uiPriority w:val="99"/>
+    <w:semiHidden/>
+    <w:rsid w:val="008F0125"/>
+    <w:rPr>
+      <w:rFonts w:ascii="Courier New" w:eastAsia="Times New Roman" w:hAnsi="Courier New" w:cs="Courier New"/>
+      <w:sz w:val="20"/>
+      <w:szCs w:val="20"/>
+    </w:rPr>
+  </w:style>
+  <w:style w:type="character" w:styleId="HTMLCode">
+    <w:name w:val="HTML Code"/>
+    <w:basedOn w:val="DefaultParagraphFont"/>
+    <w:uiPriority w:val="99"/>
+    <w:semiHidden/>
+    <w:unhideWhenUsed/>
+    <w:rsid w:val="008F0125"/>
+    <w:rPr>
+      <w:rFonts w:ascii="Courier New" w:eastAsia="Times New Roman" w:hAnsi="Courier New" w:cs="Courier New"/>
+      <w:sz w:val="20"/>
+      <w:szCs w:val="20"/>
+    </w:rPr>
+  </w:style>
+  <w:style w:type="character" w:customStyle="1" w:styleId="comment">
+    <w:name w:val="comment"/>
+    <w:basedOn w:val="DefaultParagraphFont"/>
+    <w:rsid w:val="008F0125"/>
+  </w:style>
 </w:styles>
 </file>
 

</xml_diff>